<commit_message>
Added documentation, video and db file to seperate location
</commit_message>
<xml_diff>
--- a/resources/docs/Klassendiagram.docx
+++ b/resources/docs/Klassendiagram.docx
@@ -2,10 +2,30 @@
 <file path=word/document.xml><?xml version="1.0" encoding="utf-8"?>
 <w:document xmlns:wpc="http://schemas.microsoft.com/office/word/2010/wordprocessingCanvas" xmlns:cx="http://schemas.microsoft.com/office/drawing/2014/chartex" xmlns:cx1="http://schemas.microsoft.com/office/drawing/2015/9/8/chartex" xmlns:cx2="http://schemas.microsoft.com/office/drawing/2015/10/21/chartex" xmlns:cx3="http://schemas.microsoft.com/office/drawing/2016/5/9/chartex" xmlns:cx4="http://schemas.microsoft.com/office/drawing/2016/5/10/chartex" xmlns:cx5="http://schemas.microsoft.com/office/drawing/2016/5/11/chartex" xmlns:cx6="http://schemas.microsoft.com/office/drawing/2016/5/12/chartex" xmlns:cx7="http://schemas.microsoft.com/office/drawing/2016/5/13/chartex" xmlns:cx8="http://schemas.microsoft.com/office/drawing/2016/5/14/chartex" xmlns:mc="http://schemas.openxmlformats.org/markup-compatibility/2006" xmlns:aink="http://schemas.microsoft.com/office/drawing/2016/ink" xmlns:am3d="http://schemas.microsoft.com/office/drawing/2017/model3d" xmlns:o="urn:schemas-microsoft-com:office:office" xmlns:oel="http://schemas.microsoft.com/office/2019/extlst" xmlns:r="http://schemas.openxmlformats.org/officeDocument/2006/relationships" xmlns:m="http://schemas.openxmlformats.org/officeDocument/2006/math" xmlns:v="urn:schemas-microsoft-com:vml" xmlns:wp14="http://schemas.microsoft.com/office/word/2010/wordprocessingDrawing" xmlns:wp="http://schemas.openxmlformats.org/drawingml/2006/wordprocessingDrawing" xmlns:w10="urn:schemas-microsoft-com:office:word" xmlns:w="http://schemas.openxmlformats.org/wordprocessingml/2006/main" xmlns:w14="http://schemas.microsoft.com/office/word/2010/wordml" xmlns:w15="http://schemas.microsoft.com/office/word/2012/wordml" xmlns:w16cex="http://schemas.microsoft.com/office/word/2018/wordml/cex" xmlns:w16cid="http://schemas.microsoft.com/office/word/2016/wordml/cid" xmlns:w16="http://schemas.microsoft.com/office/word/2018/wordml" xmlns:w16sdtdh="http://schemas.microsoft.com/office/word/2020/wordml/sdtdatahash" xmlns:w16se="http://schemas.microsoft.com/office/word/2015/wordml/symex" xmlns:wpg="http://schemas.microsoft.com/office/word/2010/wordprocessingGroup" xmlns:wpi="http://schemas.microsoft.com/office/word/2010/wordprocessingInk" xmlns:wne="http://schemas.microsoft.com/office/word/2006/wordml" xmlns:wps="http://schemas.microsoft.com/office/word/2010/wordprocessingShape" mc:Ignorable="w14 w15 w16se w16cid w16 w16cex w16sdtdh wp14">
   <w:body>
+    <w:p>
+      <w:pPr>
+        <w:jc w:val="center"/>
+        <w:rPr>
+          <w:b/>
+          <w:bCs/>
+          <w:sz w:val="28"/>
+          <w:szCs w:val="28"/>
+        </w:rPr>
+      </w:pPr>
+      <w:r>
+        <w:rPr>
+          <w:b/>
+          <w:bCs/>
+          <w:sz w:val="28"/>
+          <w:szCs w:val="28"/>
+        </w:rPr>
+        <w:t>Feature 01 (opdracht 01)</w:t>
+      </w:r>
+    </w:p>
     <w:tbl>
       <w:tblPr>
         <w:tblStyle w:val="Tabelraster"/>
-        <w:tblpPr w:leftFromText="141" w:rightFromText="141" w:horzAnchor="margin" w:tblpXSpec="center" w:tblpY="-740"/>
+        <w:tblpPr w:leftFromText="141" w:rightFromText="141" w:vertAnchor="page" w:horzAnchor="margin" w:tblpXSpec="center" w:tblpY="1965"/>
         <w:tblW w:w="10929" w:type="dxa"/>
         <w:tblLook w:val="04A0" w:firstRow="1" w:lastRow="0" w:firstColumn="1" w:lastColumn="0" w:noHBand="0" w:noVBand="1"/>
       </w:tblPr>
@@ -34,6 +54,7 @@
                 <w:szCs w:val="24"/>
               </w:rPr>
             </w:pPr>
+            <w:bookmarkStart w:id="0" w:name="_Hlk148904391"/>
             <w:r>
               <w:rPr>
                 <w:b/>
@@ -57,7 +78,7 @@
         </w:tc>
         <w:tc>
           <w:tcPr>
-            <w:tcW w:w="2928" w:type="dxa"/>
+            <w:tcW w:w="2720" w:type="dxa"/>
           </w:tcPr>
           <w:p>
             <w:pPr>
@@ -128,7 +149,7 @@
         </w:tc>
         <w:tc>
           <w:tcPr>
-            <w:tcW w:w="2040" w:type="dxa"/>
+            <w:tcW w:w="1664" w:type="dxa"/>
           </w:tcPr>
           <w:p>
             <w:pPr>
@@ -175,7 +196,7 @@
         </w:tc>
         <w:tc>
           <w:tcPr>
-            <w:tcW w:w="2928" w:type="dxa"/>
+            <w:tcW w:w="2577" w:type="dxa"/>
           </w:tcPr>
           <w:p>
             <w:pPr>
@@ -200,35 +221,26 @@
         </w:tc>
         <w:tc>
           <w:tcPr>
-            <w:tcW w:w="1598" w:type="dxa"/>
-          </w:tcPr>
-          <w:p>
-            <w:pPr>
-              <w:jc w:val="center"/>
-              <w:rPr>
-                <w:b/>
-                <w:bCs/>
-                <w:sz w:val="24"/>
-                <w:szCs w:val="24"/>
-              </w:rPr>
-            </w:pPr>
-            <w:r>
-              <w:rPr>
-                <w:b/>
-                <w:bCs/>
-                <w:sz w:val="24"/>
-                <w:szCs w:val="24"/>
-              </w:rPr>
-              <w:t>Database</w:t>
-            </w:r>
-            <w:r>
-              <w:rPr>
-                <w:b/>
-                <w:bCs/>
-                <w:sz w:val="24"/>
-                <w:szCs w:val="24"/>
-              </w:rPr>
-              <w:t xml:space="preserve"> migration file</w:t>
+            <w:tcW w:w="2533" w:type="dxa"/>
+          </w:tcPr>
+          <w:p>
+            <w:pPr>
+              <w:jc w:val="center"/>
+              <w:rPr>
+                <w:b/>
+                <w:bCs/>
+                <w:sz w:val="24"/>
+                <w:szCs w:val="24"/>
+              </w:rPr>
+            </w:pPr>
+            <w:r>
+              <w:rPr>
+                <w:b/>
+                <w:bCs/>
+                <w:sz w:val="24"/>
+                <w:szCs w:val="24"/>
+              </w:rPr>
+              <w:t>Database migration file</w:t>
             </w:r>
           </w:p>
         </w:tc>
@@ -264,7 +276,7 @@
         </w:tc>
         <w:tc>
           <w:tcPr>
-            <w:tcW w:w="2928" w:type="dxa"/>
+            <w:tcW w:w="2720" w:type="dxa"/>
           </w:tcPr>
           <w:p>
             <w:pPr>
@@ -345,7 +357,7 @@
         </w:tc>
         <w:tc>
           <w:tcPr>
-            <w:tcW w:w="2040" w:type="dxa"/>
+            <w:tcW w:w="1664" w:type="dxa"/>
           </w:tcPr>
           <w:p>
             <w:pPr>
@@ -366,34 +378,25 @@
         </w:tc>
         <w:tc>
           <w:tcPr>
-            <w:tcW w:w="2928" w:type="dxa"/>
-          </w:tcPr>
-          <w:p>
-            <w:pPr>
-              <w:rPr>
-                <w:i/>
-                <w:iCs/>
-                <w:sz w:val="24"/>
-                <w:szCs w:val="24"/>
-              </w:rPr>
-            </w:pPr>
-            <w:r>
-              <w:rPr>
-                <w:i/>
-                <w:iCs/>
-                <w:sz w:val="24"/>
-                <w:szCs w:val="24"/>
-              </w:rPr>
-              <w:t>Instructeur</w:t>
-            </w:r>
-            <w:r>
-              <w:rPr>
-                <w:i/>
-                <w:iCs/>
-                <w:sz w:val="24"/>
-                <w:szCs w:val="24"/>
-              </w:rPr>
-              <w:t>.php, Voertuig.php,</w:t>
+            <w:tcW w:w="2577" w:type="dxa"/>
+          </w:tcPr>
+          <w:p>
+            <w:pPr>
+              <w:rPr>
+                <w:i/>
+                <w:iCs/>
+                <w:sz w:val="24"/>
+                <w:szCs w:val="24"/>
+              </w:rPr>
+            </w:pPr>
+            <w:r>
+              <w:rPr>
+                <w:i/>
+                <w:iCs/>
+                <w:sz w:val="24"/>
+                <w:szCs w:val="24"/>
+              </w:rPr>
+              <w:t>Instructeur.php, Voertuig.php,</w:t>
             </w:r>
             <w:r>
               <w:rPr>
@@ -424,7 +427,7 @@
         </w:tc>
         <w:tc>
           <w:tcPr>
-            <w:tcW w:w="1598" w:type="dxa"/>
+            <w:tcW w:w="2533" w:type="dxa"/>
           </w:tcPr>
           <w:p>
             <w:pPr>
@@ -508,7 +511,7 @@
         </w:tc>
         <w:tc>
           <w:tcPr>
-            <w:tcW w:w="2928" w:type="dxa"/>
+            <w:tcW w:w="2720" w:type="dxa"/>
           </w:tcPr>
           <w:p>
             <w:pPr>
@@ -529,7 +532,7 @@
         </w:tc>
         <w:tc>
           <w:tcPr>
-            <w:tcW w:w="2040" w:type="dxa"/>
+            <w:tcW w:w="1664" w:type="dxa"/>
           </w:tcPr>
           <w:p>
             <w:pPr>
@@ -550,7 +553,7 @@
         </w:tc>
         <w:tc>
           <w:tcPr>
-            <w:tcW w:w="2928" w:type="dxa"/>
+            <w:tcW w:w="2577" w:type="dxa"/>
           </w:tcPr>
           <w:p>
             <w:pPr>
@@ -571,7 +574,7 @@
         </w:tc>
         <w:tc>
           <w:tcPr>
-            <w:tcW w:w="1598" w:type="dxa"/>
+            <w:tcW w:w="2533" w:type="dxa"/>
           </w:tcPr>
           <w:p>
             <w:pPr>
@@ -629,7 +632,7 @@
         </w:tc>
         <w:tc>
           <w:tcPr>
-            <w:tcW w:w="2928" w:type="dxa"/>
+            <w:tcW w:w="2720" w:type="dxa"/>
           </w:tcPr>
           <w:p>
             <w:pPr>
@@ -679,7 +682,7 @@
         </w:tc>
         <w:tc>
           <w:tcPr>
-            <w:tcW w:w="2040" w:type="dxa"/>
+            <w:tcW w:w="1664" w:type="dxa"/>
           </w:tcPr>
           <w:p>
             <w:pPr>
@@ -700,7 +703,7 @@
         </w:tc>
         <w:tc>
           <w:tcPr>
-            <w:tcW w:w="2928" w:type="dxa"/>
+            <w:tcW w:w="2577" w:type="dxa"/>
           </w:tcPr>
           <w:p>
             <w:pPr>
@@ -721,7 +724,7 @@
         </w:tc>
         <w:tc>
           <w:tcPr>
-            <w:tcW w:w="1598" w:type="dxa"/>
+            <w:tcW w:w="2533" w:type="dxa"/>
           </w:tcPr>
           <w:p>
             <w:pPr>
@@ -779,7 +782,7 @@
         </w:tc>
         <w:tc>
           <w:tcPr>
-            <w:tcW w:w="2928" w:type="dxa"/>
+            <w:tcW w:w="2720" w:type="dxa"/>
           </w:tcPr>
           <w:p>
             <w:pPr>
@@ -800,7 +803,7 @@
         </w:tc>
         <w:tc>
           <w:tcPr>
-            <w:tcW w:w="2040" w:type="dxa"/>
+            <w:tcW w:w="1664" w:type="dxa"/>
           </w:tcPr>
           <w:p>
             <w:pPr>
@@ -821,7 +824,7 @@
         </w:tc>
         <w:tc>
           <w:tcPr>
-            <w:tcW w:w="2928" w:type="dxa"/>
+            <w:tcW w:w="2577" w:type="dxa"/>
           </w:tcPr>
           <w:p>
             <w:pPr>
@@ -842,7 +845,701 @@
         </w:tc>
         <w:tc>
           <w:tcPr>
-            <w:tcW w:w="1598" w:type="dxa"/>
+            <w:tcW w:w="2533" w:type="dxa"/>
+          </w:tcPr>
+          <w:p>
+            <w:pPr>
+              <w:jc w:val="center"/>
+              <w:rPr>
+                <w:sz w:val="24"/>
+                <w:szCs w:val="24"/>
+              </w:rPr>
+            </w:pPr>
+            <w:r>
+              <w:rPr>
+                <w:sz w:val="24"/>
+                <w:szCs w:val="24"/>
+              </w:rPr>
+              <w:t>/\</w:t>
+            </w:r>
+          </w:p>
+        </w:tc>
+      </w:tr>
+      <w:bookmarkEnd w:id="0"/>
+    </w:tbl>
+    <w:p/>
+    <w:p>
+      <w:pPr>
+        <w:jc w:val="center"/>
+        <w:rPr>
+          <w:b/>
+          <w:bCs/>
+          <w:sz w:val="28"/>
+          <w:szCs w:val="28"/>
+        </w:rPr>
+      </w:pPr>
+      <w:r>
+        <w:rPr>
+          <w:b/>
+          <w:bCs/>
+          <w:sz w:val="28"/>
+          <w:szCs w:val="28"/>
+        </w:rPr>
+        <w:t>Feature 02 (opdracht 02)</w:t>
+      </w:r>
+    </w:p>
+    <w:tbl>
+      <w:tblPr>
+        <w:tblStyle w:val="Tabelraster"/>
+        <w:tblpPr w:leftFromText="141" w:rightFromText="141" w:vertAnchor="page" w:horzAnchor="margin" w:tblpXSpec="center" w:tblpY="6622"/>
+        <w:tblW w:w="10929" w:type="dxa"/>
+        <w:tblLook w:val="04A0" w:firstRow="1" w:lastRow="0" w:firstColumn="1" w:lastColumn="0" w:noHBand="0" w:noVBand="1"/>
+      </w:tblPr>
+      <w:tblGrid>
+        <w:gridCol w:w="1435"/>
+        <w:gridCol w:w="2720"/>
+        <w:gridCol w:w="1664"/>
+        <w:gridCol w:w="2577"/>
+        <w:gridCol w:w="2533"/>
+      </w:tblGrid>
+      <w:tr>
+        <w:trPr>
+          <w:trHeight w:val="254"/>
+        </w:trPr>
+        <w:tc>
+          <w:tcPr>
+            <w:tcW w:w="1435" w:type="dxa"/>
+          </w:tcPr>
+          <w:p>
+            <w:pPr>
+              <w:jc w:val="center"/>
+              <w:rPr>
+                <w:b/>
+                <w:bCs/>
+                <w:sz w:val="24"/>
+                <w:szCs w:val="24"/>
+              </w:rPr>
+            </w:pPr>
+            <w:r>
+              <w:rPr>
+                <w:b/>
+                <w:bCs/>
+                <w:sz w:val="24"/>
+                <w:szCs w:val="24"/>
+              </w:rPr>
+              <w:t>Classes -&gt;</w:t>
+            </w:r>
+            <w:r>
+              <w:rPr>
+                <w:b/>
+                <w:bCs/>
+                <w:sz w:val="24"/>
+                <w:szCs w:val="24"/>
+              </w:rPr>
+              <w:br/>
+              <w:t>Scenarios \/</w:t>
+            </w:r>
+          </w:p>
+        </w:tc>
+        <w:tc>
+          <w:tcPr>
+            <w:tcW w:w="2720" w:type="dxa"/>
+          </w:tcPr>
+          <w:p>
+            <w:pPr>
+              <w:jc w:val="center"/>
+              <w:rPr>
+                <w:b/>
+                <w:bCs/>
+                <w:sz w:val="24"/>
+                <w:szCs w:val="24"/>
+              </w:rPr>
+            </w:pPr>
+            <w:r>
+              <w:rPr>
+                <w:b/>
+                <w:bCs/>
+                <w:sz w:val="24"/>
+                <w:szCs w:val="24"/>
+              </w:rPr>
+              <w:t>Controller</w:t>
+            </w:r>
+          </w:p>
+          <w:p>
+            <w:pPr>
+              <w:jc w:val="center"/>
+              <w:rPr>
+                <w:b/>
+                <w:bCs/>
+                <w:i/>
+                <w:iCs/>
+                <w:sz w:val="24"/>
+                <w:szCs w:val="24"/>
+              </w:rPr>
+            </w:pPr>
+            <w:r>
+              <w:rPr>
+                <w:b/>
+                <w:bCs/>
+                <w:i/>
+                <w:iCs/>
+                <w:sz w:val="24"/>
+                <w:szCs w:val="24"/>
+              </w:rPr>
+              <w:t>Instructeur</w:t>
+            </w:r>
+            <w:r>
+              <w:rPr>
+                <w:b/>
+                <w:bCs/>
+                <w:i/>
+                <w:iCs/>
+                <w:sz w:val="24"/>
+                <w:szCs w:val="24"/>
+              </w:rPr>
+              <w:t>Controller</w:t>
+            </w:r>
+            <w:r>
+              <w:rPr>
+                <w:b/>
+                <w:bCs/>
+                <w:i/>
+                <w:iCs/>
+                <w:sz w:val="24"/>
+                <w:szCs w:val="24"/>
+              </w:rPr>
+              <w:t>.php</w:t>
+            </w:r>
+          </w:p>
+        </w:tc>
+        <w:tc>
+          <w:tcPr>
+            <w:tcW w:w="1664" w:type="dxa"/>
+          </w:tcPr>
+          <w:p>
+            <w:pPr>
+              <w:jc w:val="center"/>
+              <w:rPr>
+                <w:b/>
+                <w:bCs/>
+                <w:sz w:val="24"/>
+                <w:szCs w:val="24"/>
+              </w:rPr>
+            </w:pPr>
+            <w:r>
+              <w:rPr>
+                <w:b/>
+                <w:bCs/>
+                <w:sz w:val="24"/>
+                <w:szCs w:val="24"/>
+              </w:rPr>
+              <w:t>Basecontroller</w:t>
+            </w:r>
+          </w:p>
+          <w:p>
+            <w:pPr>
+              <w:jc w:val="center"/>
+              <w:rPr>
+                <w:b/>
+                <w:bCs/>
+                <w:i/>
+                <w:iCs/>
+                <w:sz w:val="24"/>
+                <w:szCs w:val="24"/>
+              </w:rPr>
+            </w:pPr>
+            <w:r>
+              <w:rPr>
+                <w:i/>
+                <w:iCs/>
+                <w:sz w:val="24"/>
+                <w:szCs w:val="24"/>
+              </w:rPr>
+              <w:t>Controller.php</w:t>
+            </w:r>
+          </w:p>
+        </w:tc>
+        <w:tc>
+          <w:tcPr>
+            <w:tcW w:w="2577" w:type="dxa"/>
+          </w:tcPr>
+          <w:p>
+            <w:pPr>
+              <w:jc w:val="center"/>
+              <w:rPr>
+                <w:b/>
+                <w:bCs/>
+                <w:sz w:val="24"/>
+                <w:szCs w:val="24"/>
+              </w:rPr>
+            </w:pPr>
+            <w:r>
+              <w:rPr>
+                <w:b/>
+                <w:bCs/>
+                <w:sz w:val="24"/>
+                <w:szCs w:val="24"/>
+              </w:rPr>
+              <w:t>Model</w:t>
+            </w:r>
+          </w:p>
+        </w:tc>
+        <w:tc>
+          <w:tcPr>
+            <w:tcW w:w="2533" w:type="dxa"/>
+          </w:tcPr>
+          <w:p>
+            <w:pPr>
+              <w:jc w:val="center"/>
+              <w:rPr>
+                <w:b/>
+                <w:bCs/>
+                <w:sz w:val="24"/>
+                <w:szCs w:val="24"/>
+              </w:rPr>
+            </w:pPr>
+            <w:r>
+              <w:rPr>
+                <w:b/>
+                <w:bCs/>
+                <w:sz w:val="24"/>
+                <w:szCs w:val="24"/>
+              </w:rPr>
+              <w:t>Database migration file</w:t>
+            </w:r>
+          </w:p>
+        </w:tc>
+      </w:tr>
+      <w:tr>
+        <w:trPr>
+          <w:trHeight w:val="262"/>
+        </w:trPr>
+        <w:tc>
+          <w:tcPr>
+            <w:tcW w:w="1435" w:type="dxa"/>
+          </w:tcPr>
+          <w:p>
+            <w:pPr>
+              <w:jc w:val="center"/>
+              <w:rPr>
+                <w:b/>
+                <w:bCs/>
+                <w:sz w:val="24"/>
+                <w:szCs w:val="24"/>
+              </w:rPr>
+            </w:pPr>
+            <w:r>
+              <w:rPr>
+                <w:b/>
+                <w:bCs/>
+                <w:sz w:val="24"/>
+                <w:szCs w:val="24"/>
+              </w:rPr>
+              <w:t>Scenario_01</w:t>
+            </w:r>
+          </w:p>
+        </w:tc>
+        <w:tc>
+          <w:tcPr>
+            <w:tcW w:w="2720" w:type="dxa"/>
+          </w:tcPr>
+          <w:p>
+            <w:pPr>
+              <w:rPr>
+                <w:i/>
+                <w:iCs/>
+                <w:sz w:val="24"/>
+                <w:szCs w:val="24"/>
+              </w:rPr>
+            </w:pPr>
+            <w:r>
+              <w:rPr>
+                <w:i/>
+                <w:iCs/>
+                <w:sz w:val="24"/>
+                <w:szCs w:val="24"/>
+              </w:rPr>
+              <w:t>index(), alleVoertuigen(),</w:t>
+            </w:r>
+            <w:r>
+              <w:rPr>
+                <w:i/>
+                <w:iCs/>
+                <w:sz w:val="24"/>
+                <w:szCs w:val="24"/>
+              </w:rPr>
+              <w:br/>
+            </w:r>
+            <w:r>
+              <w:rPr>
+                <w:i/>
+                <w:iCs/>
+                <w:sz w:val="24"/>
+                <w:szCs w:val="24"/>
+              </w:rPr>
+              <w:t>gebruikteVoertuigen</w:t>
+            </w:r>
+            <w:r>
+              <w:rPr>
+                <w:i/>
+                <w:iCs/>
+                <w:sz w:val="24"/>
+                <w:szCs w:val="24"/>
+              </w:rPr>
+              <w:t>(),</w:t>
+            </w:r>
+            <w:r>
+              <w:rPr>
+                <w:i/>
+                <w:iCs/>
+                <w:sz w:val="24"/>
+                <w:szCs w:val="24"/>
+              </w:rPr>
+              <w:br/>
+              <w:t>delete()</w:t>
+            </w:r>
+          </w:p>
+        </w:tc>
+        <w:tc>
+          <w:tcPr>
+            <w:tcW w:w="1664" w:type="dxa"/>
+          </w:tcPr>
+          <w:p>
+            <w:pPr>
+              <w:jc w:val="center"/>
+              <w:rPr>
+                <w:sz w:val="24"/>
+                <w:szCs w:val="24"/>
+              </w:rPr>
+            </w:pPr>
+            <w:r>
+              <w:rPr>
+                <w:sz w:val="24"/>
+                <w:szCs w:val="24"/>
+              </w:rPr>
+              <w:t>/\</w:t>
+            </w:r>
+          </w:p>
+        </w:tc>
+        <w:tc>
+          <w:tcPr>
+            <w:tcW w:w="2577" w:type="dxa"/>
+          </w:tcPr>
+          <w:p>
+            <w:pPr>
+              <w:rPr>
+                <w:i/>
+                <w:iCs/>
+                <w:sz w:val="24"/>
+                <w:szCs w:val="24"/>
+              </w:rPr>
+            </w:pPr>
+            <w:r>
+              <w:rPr>
+                <w:i/>
+                <w:iCs/>
+                <w:sz w:val="24"/>
+                <w:szCs w:val="24"/>
+              </w:rPr>
+              <w:t>Instructeur.php, Voertuig.php,</w:t>
+            </w:r>
+            <w:r>
+              <w:rPr>
+                <w:i/>
+                <w:iCs/>
+                <w:sz w:val="24"/>
+                <w:szCs w:val="24"/>
+              </w:rPr>
+              <w:br/>
+              <w:t>VoertuigInstructeur.php,</w:t>
+            </w:r>
+          </w:p>
+          <w:p>
+            <w:pPr>
+              <w:rPr>
+                <w:sz w:val="24"/>
+                <w:szCs w:val="24"/>
+              </w:rPr>
+            </w:pPr>
+            <w:r>
+              <w:rPr>
+                <w:sz w:val="24"/>
+                <w:szCs w:val="24"/>
+              </w:rPr>
+              <w:t>TypeVoertuig.php</w:t>
+            </w:r>
+          </w:p>
+        </w:tc>
+        <w:tc>
+          <w:tcPr>
+            <w:tcW w:w="2533" w:type="dxa"/>
+          </w:tcPr>
+          <w:p>
+            <w:pPr>
+              <w:rPr>
+                <w:sz w:val="24"/>
+                <w:szCs w:val="24"/>
+                <w:lang w:val="en-GB"/>
+              </w:rPr>
+            </w:pPr>
+            <w:r>
+              <w:rPr>
+                <w:sz w:val="24"/>
+                <w:szCs w:val="24"/>
+                <w:lang w:val="en-GB"/>
+              </w:rPr>
+              <w:t>2023_09_20_083225_</w:t>
+            </w:r>
+            <w:r>
+              <w:rPr>
+                <w:sz w:val="24"/>
+                <w:szCs w:val="24"/>
+                <w:lang w:val="en-GB"/>
+              </w:rPr>
+              <w:br/>
+            </w:r>
+            <w:r>
+              <w:rPr>
+                <w:sz w:val="24"/>
+                <w:szCs w:val="24"/>
+                <w:lang w:val="en-GB"/>
+              </w:rPr>
+              <w:t>create_instructeur_mvc</w:t>
+            </w:r>
+            <w:r>
+              <w:rPr>
+                <w:sz w:val="24"/>
+                <w:szCs w:val="24"/>
+                <w:lang w:val="en-GB"/>
+              </w:rPr>
+              <w:br/>
+              <w:t>.php</w:t>
+            </w:r>
+          </w:p>
+        </w:tc>
+      </w:tr>
+      <w:tr>
+        <w:trPr>
+          <w:trHeight w:val="254"/>
+        </w:trPr>
+        <w:tc>
+          <w:tcPr>
+            <w:tcW w:w="1435" w:type="dxa"/>
+          </w:tcPr>
+          <w:p>
+            <w:pPr>
+              <w:jc w:val="center"/>
+              <w:rPr>
+                <w:sz w:val="24"/>
+                <w:szCs w:val="24"/>
+              </w:rPr>
+            </w:pPr>
+            <w:r>
+              <w:rPr>
+                <w:b/>
+                <w:bCs/>
+                <w:sz w:val="24"/>
+                <w:szCs w:val="24"/>
+              </w:rPr>
+              <w:t>Scenario_0</w:t>
+            </w:r>
+            <w:r>
+              <w:rPr>
+                <w:b/>
+                <w:bCs/>
+                <w:sz w:val="24"/>
+                <w:szCs w:val="24"/>
+              </w:rPr>
+              <w:t>2</w:t>
+            </w:r>
+          </w:p>
+        </w:tc>
+        <w:tc>
+          <w:tcPr>
+            <w:tcW w:w="2720" w:type="dxa"/>
+          </w:tcPr>
+          <w:p>
+            <w:pPr>
+              <w:jc w:val="center"/>
+              <w:rPr>
+                <w:sz w:val="24"/>
+                <w:szCs w:val="24"/>
+              </w:rPr>
+            </w:pPr>
+            <w:r>
+              <w:rPr>
+                <w:sz w:val="24"/>
+                <w:szCs w:val="24"/>
+              </w:rPr>
+              <w:t>index(), alleVoertuigen(), delete()</w:t>
+            </w:r>
+          </w:p>
+        </w:tc>
+        <w:tc>
+          <w:tcPr>
+            <w:tcW w:w="1664" w:type="dxa"/>
+          </w:tcPr>
+          <w:p>
+            <w:pPr>
+              <w:jc w:val="center"/>
+              <w:rPr>
+                <w:sz w:val="24"/>
+                <w:szCs w:val="24"/>
+              </w:rPr>
+            </w:pPr>
+            <w:r>
+              <w:rPr>
+                <w:sz w:val="24"/>
+                <w:szCs w:val="24"/>
+              </w:rPr>
+              <w:t>/\</w:t>
+            </w:r>
+          </w:p>
+        </w:tc>
+        <w:tc>
+          <w:tcPr>
+            <w:tcW w:w="2577" w:type="dxa"/>
+          </w:tcPr>
+          <w:p>
+            <w:pPr>
+              <w:jc w:val="center"/>
+              <w:rPr>
+                <w:sz w:val="24"/>
+                <w:szCs w:val="24"/>
+              </w:rPr>
+            </w:pPr>
+            <w:r>
+              <w:rPr>
+                <w:sz w:val="24"/>
+                <w:szCs w:val="24"/>
+              </w:rPr>
+              <w:t>/\</w:t>
+            </w:r>
+          </w:p>
+        </w:tc>
+        <w:tc>
+          <w:tcPr>
+            <w:tcW w:w="2533" w:type="dxa"/>
+          </w:tcPr>
+          <w:p>
+            <w:pPr>
+              <w:jc w:val="center"/>
+              <w:rPr>
+                <w:sz w:val="24"/>
+                <w:szCs w:val="24"/>
+              </w:rPr>
+            </w:pPr>
+            <w:r>
+              <w:rPr>
+                <w:sz w:val="24"/>
+                <w:szCs w:val="24"/>
+              </w:rPr>
+              <w:t>/\</w:t>
+            </w:r>
+          </w:p>
+        </w:tc>
+      </w:tr>
+      <w:tr>
+        <w:trPr>
+          <w:trHeight w:val="254"/>
+        </w:trPr>
+        <w:tc>
+          <w:tcPr>
+            <w:tcW w:w="1435" w:type="dxa"/>
+          </w:tcPr>
+          <w:p>
+            <w:pPr>
+              <w:jc w:val="center"/>
+              <w:rPr>
+                <w:sz w:val="24"/>
+                <w:szCs w:val="24"/>
+              </w:rPr>
+            </w:pPr>
+            <w:r>
+              <w:rPr>
+                <w:b/>
+                <w:bCs/>
+                <w:sz w:val="24"/>
+                <w:szCs w:val="24"/>
+              </w:rPr>
+              <w:t>Scenario_0</w:t>
+            </w:r>
+            <w:r>
+              <w:rPr>
+                <w:b/>
+                <w:bCs/>
+                <w:sz w:val="24"/>
+                <w:szCs w:val="24"/>
+              </w:rPr>
+              <w:t>3</w:t>
+            </w:r>
+          </w:p>
+        </w:tc>
+        <w:tc>
+          <w:tcPr>
+            <w:tcW w:w="2720" w:type="dxa"/>
+          </w:tcPr>
+          <w:p>
+            <w:pPr>
+              <w:rPr>
+                <w:sz w:val="24"/>
+                <w:szCs w:val="24"/>
+              </w:rPr>
+            </w:pPr>
+            <w:r>
+              <w:rPr>
+                <w:sz w:val="24"/>
+                <w:szCs w:val="24"/>
+              </w:rPr>
+              <w:t>alleVoertuigen(), delete()</w:t>
+            </w:r>
+          </w:p>
+        </w:tc>
+        <w:tc>
+          <w:tcPr>
+            <w:tcW w:w="1664" w:type="dxa"/>
+          </w:tcPr>
+          <w:p>
+            <w:pPr>
+              <w:jc w:val="center"/>
+              <w:rPr>
+                <w:sz w:val="24"/>
+                <w:szCs w:val="24"/>
+              </w:rPr>
+            </w:pPr>
+            <w:r>
+              <w:rPr>
+                <w:sz w:val="24"/>
+                <w:szCs w:val="24"/>
+              </w:rPr>
+              <w:t>/\</w:t>
+            </w:r>
+          </w:p>
+        </w:tc>
+        <w:tc>
+          <w:tcPr>
+            <w:tcW w:w="2577" w:type="dxa"/>
+          </w:tcPr>
+          <w:p>
+            <w:pPr>
+              <w:jc w:val="center"/>
+              <w:rPr>
+                <w:sz w:val="24"/>
+                <w:szCs w:val="24"/>
+              </w:rPr>
+            </w:pPr>
+            <w:r>
+              <w:rPr>
+                <w:sz w:val="24"/>
+                <w:szCs w:val="24"/>
+              </w:rPr>
+              <w:t>/\</w:t>
+            </w:r>
+          </w:p>
+        </w:tc>
+        <w:tc>
+          <w:tcPr>
+            <w:tcW w:w="2533" w:type="dxa"/>
           </w:tcPr>
           <w:p>
             <w:pPr>
@@ -863,7 +1560,26 @@
         </w:tc>
       </w:tr>
     </w:tbl>
-    <w:p/>
+    <w:p>
+      <w:pPr>
+        <w:rPr>
+          <w:b/>
+          <w:bCs/>
+          <w:sz w:val="28"/>
+          <w:szCs w:val="28"/>
+        </w:rPr>
+      </w:pPr>
+    </w:p>
+    <w:p>
+      <w:pPr>
+        <w:rPr>
+          <w:b/>
+          <w:bCs/>
+          <w:sz w:val="28"/>
+          <w:szCs w:val="28"/>
+        </w:rPr>
+      </w:pPr>
+    </w:p>
     <w:sectPr>
       <w:pgSz w:w="11906" w:h="16838"/>
       <w:pgMar w:top="1417" w:right="1417" w:bottom="1417" w:left="1417" w:header="708" w:footer="708" w:gutter="0"/>

</xml_diff>